<commit_message>
updated resume typo and added skills section and found related svg files
</commit_message>
<xml_diff>
--- a/public/assets/files/David-Tunnell-Resume-2021-ATS-Template.docx
+++ b/public/assets/files/David-Tunnell-Resume-2021-ATS-Template.docx
@@ -221,7 +221,27 @@
           <w:sz w:val="16"/>
           <w:szCs w:val="16"/>
         </w:rPr>
-        <w:t>HTML/CSS, JavaScript, jQuery, Responsive Design, Bootstrap, Burma CSS, OOP, React.js, Relational Databases (SQL Server, MySQL), NoSQL Databases (MongoDB), Node.js / Express.js, 3</w:t>
+        <w:t xml:space="preserve">HTML/CSS, JavaScript, jQuery, Responsive Design, Bootstrap, </w:t>
+      </w:r>
+      <w:r>
+        <w:rPr>
+          <w:rFonts w:ascii="Arial" w:hAnsi="Arial" w:cs="Arial"/>
+          <w:color w:val="000000"/>
+          <w:sz w:val="16"/>
+          <w:szCs w:val="16"/>
+        </w:rPr>
+        <w:t>Bulma</w:t>
+      </w:r>
+      <w:bookmarkStart w:id="0" w:name="_GoBack"/>
+      <w:bookmarkEnd w:id="0"/>
+      <w:r>
+        <w:rPr>
+          <w:rFonts w:ascii="Arial" w:hAnsi="Arial" w:cs="Arial"/>
+          <w:color w:val="000000"/>
+          <w:sz w:val="16"/>
+          <w:szCs w:val="16"/>
+        </w:rPr>
+        <w:t xml:space="preserve"> CSS, OOP, React.js, Relational Databases (SQL Server, MySQL), NoSQL Databases (MongoDB), Node.js / Express.js, 3</w:t>
       </w:r>
       <w:r>
         <w:rPr>
@@ -370,8 +390,6 @@
         </w:rPr>
         <w:t>:</w:t>
       </w:r>
-      <w:bookmarkStart w:id="0" w:name="_GoBack"/>
-      <w:bookmarkEnd w:id="0"/>
     </w:p>
     <w:p>
       <w:pPr>
@@ -1216,17 +1234,7 @@
           <w:sz w:val="22"/>
           <w:szCs w:val="22"/>
         </w:rPr>
-        <w:t xml:space="preserve"> | </w:t>
-      </w:r>
-      <w:r>
-        <w:rPr>
-          <w:rFonts w:ascii="Arial" w:hAnsi="Arial" w:cs="Arial"/>
-          <w:b/>
-          <w:bCs/>
-          <w:sz w:val="22"/>
-          <w:szCs w:val="22"/>
-        </w:rPr>
-        <w:t>Deployed:</w:t>
+        <w:t xml:space="preserve"> | Deployed:</w:t>
       </w:r>
       <w:hyperlink r:id="rId10" w:history="1">
         <w:r>
@@ -1479,25 +1487,7 @@
           <w:sz w:val="22"/>
           <w:szCs w:val="22"/>
         </w:rPr>
-        <w:t xml:space="preserve">Created </w:t>
-      </w:r>
-      <w:r>
-        <w:rPr>
-          <w:rFonts w:ascii="Arial" w:hAnsi="Arial" w:cs="Arial"/>
-          <w:color w:val="000000"/>
-          <w:sz w:val="22"/>
-          <w:szCs w:val="22"/>
-        </w:rPr>
-        <w:t>the entire</w:t>
-      </w:r>
-      <w:r>
-        <w:rPr>
-          <w:rFonts w:ascii="Arial" w:hAnsi="Arial" w:cs="Arial"/>
-          <w:color w:val="000000"/>
-          <w:sz w:val="22"/>
-          <w:szCs w:val="22"/>
-        </w:rPr>
-        <w:t xml:space="preserve"> front end HTML/CSS and JavaScript for DOM manipulation and connection and consumption of APIs.</w:t>
+        <w:t>Created the entire front end HTML/CSS and JavaScript for DOM manipulation and connection and consumption of APIs.</w:t>
       </w:r>
     </w:p>
     <w:p>

</xml_diff>

<commit_message>
fixed link issue in resume
</commit_message>
<xml_diff>
--- a/public/assets/files/David-Tunnell-Resume-2021-ATS-Template.docx
+++ b/public/assets/files/David-Tunnell-Resume-2021-ATS-Template.docx
@@ -1151,38 +1151,24 @@
           <w:rFonts w:ascii="Arial" w:hAnsi="Arial" w:cs="Arial"/>
           <w:b/>
           <w:bCs/>
-          <w:color w:val="000000"/>
-          <w:sz w:val="22"/>
-          <w:szCs w:val="22"/>
-        </w:rPr>
-        <w:t>Upstudy</w:t>
+          <w:sz w:val="22"/>
+          <w:szCs w:val="22"/>
+        </w:rPr>
+        <w:t xml:space="preserve">Upstudy </w:t>
+      </w:r>
+      <w:r>
+        <w:rPr>
+          <w:rFonts w:ascii="Arial" w:hAnsi="Arial" w:cs="Arial"/>
+          <w:sz w:val="22"/>
+          <w:szCs w:val="22"/>
+        </w:rPr>
+        <w:t xml:space="preserve">| </w:t>
       </w:r>
       <w:r>
         <w:rPr>
           <w:rFonts w:ascii="Arial" w:hAnsi="Arial" w:cs="Arial"/>
           <w:b/>
           <w:bCs/>
-          <w:color w:val="000000"/>
-          <w:sz w:val="22"/>
-          <w:szCs w:val="22"/>
-        </w:rPr>
-        <w:t xml:space="preserve"> </w:t>
-      </w:r>
-      <w:r>
-        <w:rPr>
-          <w:rFonts w:ascii="Arial" w:hAnsi="Arial" w:cs="Arial"/>
-          <w:color w:val="000000"/>
-          <w:sz w:val="22"/>
-          <w:szCs w:val="22"/>
-        </w:rPr>
-        <w:t xml:space="preserve">| </w:t>
-      </w:r>
-      <w:r>
-        <w:rPr>
-          <w:rFonts w:ascii="Arial" w:hAnsi="Arial" w:cs="Arial"/>
-          <w:b/>
-          <w:bCs/>
-          <w:color w:val="000000"/>
           <w:sz w:val="22"/>
           <w:szCs w:val="22"/>
         </w:rPr>
@@ -1193,7 +1179,7 @@
           <w:rPr>
             <w:rStyle w:val="Hyperlink"/>
             <w:rFonts w:ascii="Arial" w:hAnsi="Arial" w:cs="Arial"/>
-            <w:color w:val="000000"/>
+            <w:color w:val="auto"/>
             <w:sz w:val="22"/>
             <w:szCs w:val="22"/>
             <w:u w:val="none"/>
@@ -1210,7 +1196,7 @@
             <w:sz w:val="22"/>
             <w:szCs w:val="22"/>
           </w:rPr>
-          <w:t>https://bit.ly/3s</w:t>
+          <w:t>https://bit.</w:t>
         </w:r>
         <w:r>
           <w:rPr>
@@ -1220,7 +1206,7 @@
             <w:sz w:val="22"/>
             <w:szCs w:val="22"/>
           </w:rPr>
-          <w:t>p</w:t>
+          <w:t>l</w:t>
         </w:r>
         <w:r>
           <w:rPr>
@@ -1230,14 +1216,14 @@
             <w:sz w:val="22"/>
             <w:szCs w:val="22"/>
           </w:rPr>
-          <w:t>Ruzk</w:t>
+          <w:t>y/3spRuzk</w:t>
         </w:r>
       </w:hyperlink>
       <w:r>
         <w:rPr>
           <w:rStyle w:val="Hyperlink"/>
           <w:rFonts w:ascii="Arial" w:hAnsi="Arial" w:cs="Arial"/>
-          <w:color w:val="000000"/>
+          <w:color w:val="auto"/>
           <w:sz w:val="22"/>
           <w:szCs w:val="22"/>
           <w:u w:val="none"/>
@@ -1247,7 +1233,6 @@
       <w:r>
         <w:rPr>
           <w:rFonts w:ascii="Arial" w:hAnsi="Arial" w:cs="Arial"/>
-          <w:color w:val="000000"/>
           <w:sz w:val="22"/>
           <w:szCs w:val="22"/>
         </w:rPr>
@@ -1258,249 +1243,12 @@
           <w:rFonts w:ascii="Arial" w:hAnsi="Arial" w:cs="Arial"/>
           <w:b/>
           <w:bCs/>
-          <w:color w:val="000000"/>
           <w:sz w:val="22"/>
           <w:szCs w:val="22"/>
         </w:rPr>
         <w:t>Deployed:</w:t>
       </w:r>
       <w:hyperlink r:id="rId10" w:history="1">
-        <w:r>
-          <w:rPr>
-            <w:rStyle w:val="Hyperlink"/>
-            <w:rFonts w:ascii="Arial" w:hAnsi="Arial" w:cs="Arial"/>
-            <w:color w:val="000000"/>
-            <w:sz w:val="22"/>
-            <w:szCs w:val="22"/>
-            <w:u w:val="none"/>
-          </w:rPr>
-          <w:t xml:space="preserve"> </w:t>
-        </w:r>
-      </w:hyperlink>
-      <w:r>
-        <w:t xml:space="preserve"> </w:t>
-      </w:r>
-      <w:r>
-        <w:rPr>
-          <w:rFonts w:ascii="Arial" w:hAnsi="Arial" w:cs="Arial"/>
-          <w:color w:val="000000"/>
-          <w:sz w:val="22"/>
-          <w:szCs w:val="22"/>
-          <w:u w:val="single"/>
-        </w:rPr>
-        <w:t>https://upstudy.herokuapp.com/</w:t>
-      </w:r>
-    </w:p>
-    <w:p>
-      <w:pPr>
-        <w:pStyle w:val="NormalWeb"/>
-        <w:numPr>
-          <w:ilvl w:val="0"/>
-          <w:numId w:val="6"/>
-        </w:numPr>
-        <w:spacing w:before="0" w:beforeAutospacing="0" w:after="0" w:afterAutospacing="0"/>
-        <w:textAlignment w:val="baseline"/>
-        <w:rPr>
-          <w:rFonts w:ascii="Arial" w:hAnsi="Arial" w:cs="Arial"/>
-          <w:color w:val="000000"/>
-          <w:sz w:val="22"/>
-          <w:szCs w:val="22"/>
-        </w:rPr>
-      </w:pPr>
-      <w:r>
-        <w:rPr>
-          <w:rFonts w:ascii="Arial" w:hAnsi="Arial" w:cs="Arial"/>
-          <w:color w:val="000000"/>
-          <w:sz w:val="22"/>
-          <w:szCs w:val="22"/>
-        </w:rPr>
-        <w:t>A</w:t>
-      </w:r>
-      <w:r>
-        <w:rPr>
-          <w:rFonts w:ascii="Arial" w:hAnsi="Arial" w:cs="Arial"/>
-          <w:color w:val="000000"/>
-          <w:sz w:val="22"/>
-          <w:szCs w:val="22"/>
-        </w:rPr>
-        <w:t xml:space="preserve"> new way to find relevant learning content by allowing the highest quality material for any subject rise to the top.</w:t>
-      </w:r>
-    </w:p>
-    <w:p>
-      <w:pPr>
-        <w:pStyle w:val="NormalWeb"/>
-        <w:numPr>
-          <w:ilvl w:val="0"/>
-          <w:numId w:val="6"/>
-        </w:numPr>
-        <w:spacing w:before="0" w:beforeAutospacing="0" w:after="0" w:afterAutospacing="0"/>
-        <w:textAlignment w:val="baseline"/>
-        <w:rPr>
-          <w:rFonts w:ascii="Arial" w:hAnsi="Arial" w:cs="Arial"/>
-          <w:color w:val="000000"/>
-          <w:sz w:val="22"/>
-          <w:szCs w:val="22"/>
-        </w:rPr>
-      </w:pPr>
-      <w:r>
-        <w:rPr>
-          <w:rFonts w:ascii="Arial" w:hAnsi="Arial" w:cs="Arial"/>
-          <w:color w:val="000000"/>
-          <w:sz w:val="22"/>
-          <w:szCs w:val="22"/>
-        </w:rPr>
-        <w:t>In progress, creating all aspects of the Full Stack web app</w:t>
-      </w:r>
-      <w:r>
-        <w:rPr>
-          <w:rFonts w:ascii="Arial" w:hAnsi="Arial" w:cs="Arial"/>
-          <w:color w:val="000000"/>
-          <w:sz w:val="22"/>
-          <w:szCs w:val="22"/>
-        </w:rPr>
-        <w:t>.</w:t>
-      </w:r>
-    </w:p>
-    <w:p>
-      <w:pPr>
-        <w:pStyle w:val="NormalWeb"/>
-        <w:numPr>
-          <w:ilvl w:val="0"/>
-          <w:numId w:val="6"/>
-        </w:numPr>
-        <w:spacing w:before="0" w:beforeAutospacing="0" w:after="240" w:afterAutospacing="0"/>
-        <w:textAlignment w:val="baseline"/>
-        <w:rPr>
-          <w:rFonts w:ascii="Arial" w:hAnsi="Arial" w:cs="Arial"/>
-          <w:color w:val="000000"/>
-          <w:sz w:val="22"/>
-          <w:szCs w:val="22"/>
-        </w:rPr>
-      </w:pPr>
-      <w:r>
-        <w:rPr>
-          <w:rFonts w:ascii="Arial" w:hAnsi="Arial" w:cs="Arial"/>
-          <w:color w:val="000000"/>
-          <w:sz w:val="22"/>
-          <w:szCs w:val="22"/>
-        </w:rPr>
-        <w:t xml:space="preserve">MERN, MongoDB, Express.js, React, Node.js, </w:t>
-      </w:r>
-      <w:r>
-        <w:rPr>
-          <w:rFonts w:ascii="Arial" w:hAnsi="Arial" w:cs="Arial"/>
-          <w:color w:val="000000"/>
-          <w:sz w:val="22"/>
-          <w:szCs w:val="22"/>
-        </w:rPr>
-        <w:t xml:space="preserve">JavaScript, </w:t>
-      </w:r>
-      <w:r>
-        <w:rPr>
-          <w:rFonts w:ascii="Arial" w:hAnsi="Arial" w:cs="Arial"/>
-          <w:color w:val="000000"/>
-          <w:sz w:val="22"/>
-          <w:szCs w:val="22"/>
-        </w:rPr>
-        <w:t>Redux, AWS s3, GraphQL, Apollo</w:t>
-      </w:r>
-      <w:r>
-        <w:rPr>
-          <w:rFonts w:ascii="Arial" w:hAnsi="Arial" w:cs="Arial"/>
-          <w:color w:val="000000"/>
-          <w:sz w:val="22"/>
-          <w:szCs w:val="22"/>
-        </w:rPr>
-        <w:t xml:space="preserve">, </w:t>
-      </w:r>
-      <w:r>
-        <w:rPr>
-          <w:rFonts w:ascii="Arial" w:hAnsi="Arial" w:cs="Arial"/>
-          <w:color w:val="000000"/>
-          <w:sz w:val="22"/>
-          <w:szCs w:val="22"/>
-        </w:rPr>
-        <w:t>Bootstrap</w:t>
-      </w:r>
-    </w:p>
-    <w:p>
-      <w:pPr>
-        <w:pStyle w:val="NormalWeb"/>
-        <w:spacing w:before="240" w:beforeAutospacing="0" w:after="0" w:afterAutospacing="0"/>
-        <w:jc w:val="both"/>
-      </w:pPr>
-      <w:r>
-        <w:rPr>
-          <w:rFonts w:ascii="Arial" w:hAnsi="Arial" w:cs="Arial"/>
-          <w:b/>
-          <w:bCs/>
-          <w:sz w:val="22"/>
-          <w:szCs w:val="22"/>
-        </w:rPr>
-        <w:t>Feedster Content Containerizer</w:t>
-      </w:r>
-      <w:r>
-        <w:rPr>
-          <w:rFonts w:ascii="Arial" w:hAnsi="Arial" w:cs="Arial"/>
-          <w:b/>
-          <w:bCs/>
-          <w:sz w:val="22"/>
-          <w:szCs w:val="22"/>
-        </w:rPr>
-        <w:t xml:space="preserve"> </w:t>
-      </w:r>
-      <w:r>
-        <w:rPr>
-          <w:rFonts w:ascii="Arial" w:hAnsi="Arial" w:cs="Arial"/>
-          <w:sz w:val="22"/>
-          <w:szCs w:val="22"/>
-        </w:rPr>
-        <w:t xml:space="preserve">| </w:t>
-      </w:r>
-      <w:r>
-        <w:rPr>
-          <w:rFonts w:ascii="Arial" w:hAnsi="Arial" w:cs="Arial"/>
-          <w:b/>
-          <w:bCs/>
-          <w:sz w:val="22"/>
-          <w:szCs w:val="22"/>
-        </w:rPr>
-        <w:t>GitHub</w:t>
-      </w:r>
-      <w:r>
-        <w:rPr>
-          <w:rFonts w:ascii="Arial" w:hAnsi="Arial" w:cs="Arial"/>
-          <w:b/>
-          <w:bCs/>
-          <w:sz w:val="22"/>
-          <w:szCs w:val="22"/>
-        </w:rPr>
-        <w:t xml:space="preserve">: </w:t>
-      </w:r>
-      <w:hyperlink r:id="rId11" w:history="1">
-        <w:r>
-          <w:rPr>
-            <w:rStyle w:val="Hyperlink"/>
-            <w:rFonts w:ascii="Arial" w:hAnsi="Arial" w:cs="Arial"/>
-            <w:bCs/>
-            <w:color w:val="auto"/>
-            <w:sz w:val="22"/>
-            <w:szCs w:val="22"/>
-          </w:rPr>
-          <w:t>https://bit.ly/3zXw7W1</w:t>
-        </w:r>
-      </w:hyperlink>
-      <w:r>
-        <w:rPr>
-          <w:rFonts w:ascii="Arial" w:hAnsi="Arial" w:cs="Arial"/>
-          <w:b/>
-          <w:bCs/>
-          <w:sz w:val="22"/>
-          <w:szCs w:val="22"/>
-        </w:rPr>
-        <w:t xml:space="preserve"> | Deployed:</w:t>
-      </w:r>
-      <w:hyperlink r:id="rId12" w:history="1">
         <w:r>
           <w:rPr>
             <w:rStyle w:val="Hyperlink"/>
@@ -1516,15 +1264,298 @@
       <w:r>
         <w:t xml:space="preserve"> </w:t>
       </w:r>
-      <w:r>
-        <w:rPr>
-          <w:rFonts w:ascii="Arial" w:hAnsi="Arial" w:cs="Arial"/>
-          <w:sz w:val="22"/>
-          <w:szCs w:val="22"/>
-          <w:u w:val="single"/>
-        </w:rPr>
-        <w:t>http://feedster-twitter.herokuapp.com/</w:t>
-      </w:r>
+      <w:hyperlink r:id="rId11" w:history="1">
+        <w:r>
+          <w:rPr>
+            <w:rStyle w:val="Hyperlink"/>
+            <w:rFonts w:ascii="Arial" w:hAnsi="Arial" w:cs="Arial"/>
+            <w:color w:val="auto"/>
+            <w:sz w:val="22"/>
+            <w:szCs w:val="22"/>
+          </w:rPr>
+          <w:t>https://up</w:t>
+        </w:r>
+        <w:r>
+          <w:rPr>
+            <w:rStyle w:val="Hyperlink"/>
+            <w:rFonts w:ascii="Arial" w:hAnsi="Arial" w:cs="Arial"/>
+            <w:color w:val="auto"/>
+            <w:sz w:val="22"/>
+            <w:szCs w:val="22"/>
+          </w:rPr>
+          <w:t>s</w:t>
+        </w:r>
+        <w:r>
+          <w:rPr>
+            <w:rStyle w:val="Hyperlink"/>
+            <w:rFonts w:ascii="Arial" w:hAnsi="Arial" w:cs="Arial"/>
+            <w:color w:val="auto"/>
+            <w:sz w:val="22"/>
+            <w:szCs w:val="22"/>
+          </w:rPr>
+          <w:t>tudy.herokuapp.com/</w:t>
+        </w:r>
+      </w:hyperlink>
+    </w:p>
+    <w:p>
+      <w:pPr>
+        <w:pStyle w:val="NormalWeb"/>
+        <w:numPr>
+          <w:ilvl w:val="0"/>
+          <w:numId w:val="6"/>
+        </w:numPr>
+        <w:spacing w:before="0" w:beforeAutospacing="0" w:after="0" w:afterAutospacing="0"/>
+        <w:textAlignment w:val="baseline"/>
+        <w:rPr>
+          <w:rFonts w:ascii="Arial" w:hAnsi="Arial" w:cs="Arial"/>
+          <w:sz w:val="22"/>
+          <w:szCs w:val="22"/>
+        </w:rPr>
+      </w:pPr>
+      <w:r>
+        <w:rPr>
+          <w:rFonts w:ascii="Arial" w:hAnsi="Arial" w:cs="Arial"/>
+          <w:sz w:val="22"/>
+          <w:szCs w:val="22"/>
+        </w:rPr>
+        <w:t>A new way to find relevant learning content by allowing the highest quality material for any subject rise to the top.</w:t>
+      </w:r>
+    </w:p>
+    <w:p>
+      <w:pPr>
+        <w:pStyle w:val="NormalWeb"/>
+        <w:numPr>
+          <w:ilvl w:val="0"/>
+          <w:numId w:val="6"/>
+        </w:numPr>
+        <w:spacing w:before="0" w:beforeAutospacing="0" w:after="0" w:afterAutospacing="0"/>
+        <w:textAlignment w:val="baseline"/>
+        <w:rPr>
+          <w:rFonts w:ascii="Arial" w:hAnsi="Arial" w:cs="Arial"/>
+          <w:sz w:val="22"/>
+          <w:szCs w:val="22"/>
+        </w:rPr>
+      </w:pPr>
+      <w:r>
+        <w:rPr>
+          <w:rFonts w:ascii="Arial" w:hAnsi="Arial" w:cs="Arial"/>
+          <w:sz w:val="22"/>
+          <w:szCs w:val="22"/>
+        </w:rPr>
+        <w:t>In progress, creating all aspects of the Full Stack web app</w:t>
+      </w:r>
+      <w:r>
+        <w:rPr>
+          <w:rFonts w:ascii="Arial" w:hAnsi="Arial" w:cs="Arial"/>
+          <w:sz w:val="22"/>
+          <w:szCs w:val="22"/>
+        </w:rPr>
+        <w:t>.</w:t>
+      </w:r>
+    </w:p>
+    <w:p>
+      <w:pPr>
+        <w:pStyle w:val="NormalWeb"/>
+        <w:numPr>
+          <w:ilvl w:val="0"/>
+          <w:numId w:val="6"/>
+        </w:numPr>
+        <w:spacing w:before="0" w:beforeAutospacing="0" w:after="240" w:afterAutospacing="0"/>
+        <w:textAlignment w:val="baseline"/>
+        <w:rPr>
+          <w:rFonts w:ascii="Arial" w:hAnsi="Arial" w:cs="Arial"/>
+          <w:sz w:val="22"/>
+          <w:szCs w:val="22"/>
+        </w:rPr>
+      </w:pPr>
+      <w:r>
+        <w:rPr>
+          <w:rFonts w:ascii="Arial" w:hAnsi="Arial" w:cs="Arial"/>
+          <w:sz w:val="22"/>
+          <w:szCs w:val="22"/>
+        </w:rPr>
+        <w:t xml:space="preserve">MERN, MongoDB, Express.js, React, Node.js, </w:t>
+      </w:r>
+      <w:r>
+        <w:rPr>
+          <w:rFonts w:ascii="Arial" w:hAnsi="Arial" w:cs="Arial"/>
+          <w:sz w:val="22"/>
+          <w:szCs w:val="22"/>
+        </w:rPr>
+        <w:t xml:space="preserve">JavaScript, </w:t>
+      </w:r>
+      <w:r>
+        <w:rPr>
+          <w:rFonts w:ascii="Arial" w:hAnsi="Arial" w:cs="Arial"/>
+          <w:sz w:val="22"/>
+          <w:szCs w:val="22"/>
+        </w:rPr>
+        <w:t>Redux, AWS s3, GraphQL, Apollo</w:t>
+      </w:r>
+      <w:r>
+        <w:rPr>
+          <w:rFonts w:ascii="Arial" w:hAnsi="Arial" w:cs="Arial"/>
+          <w:sz w:val="22"/>
+          <w:szCs w:val="22"/>
+        </w:rPr>
+        <w:t xml:space="preserve">, </w:t>
+      </w:r>
+      <w:r>
+        <w:rPr>
+          <w:rFonts w:ascii="Arial" w:hAnsi="Arial" w:cs="Arial"/>
+          <w:sz w:val="22"/>
+          <w:szCs w:val="22"/>
+        </w:rPr>
+        <w:t>Bootstrap</w:t>
+      </w:r>
+    </w:p>
+    <w:p>
+      <w:pPr>
+        <w:pStyle w:val="NormalWeb"/>
+        <w:spacing w:before="240" w:beforeAutospacing="0" w:after="0" w:afterAutospacing="0"/>
+        <w:jc w:val="both"/>
+      </w:pPr>
+      <w:r>
+        <w:rPr>
+          <w:rFonts w:ascii="Arial" w:hAnsi="Arial" w:cs="Arial"/>
+          <w:b/>
+          <w:bCs/>
+          <w:sz w:val="22"/>
+          <w:szCs w:val="22"/>
+        </w:rPr>
+        <w:t>Feedster Content Containerizer</w:t>
+      </w:r>
+      <w:r>
+        <w:rPr>
+          <w:rFonts w:ascii="Arial" w:hAnsi="Arial" w:cs="Arial"/>
+          <w:b/>
+          <w:bCs/>
+          <w:sz w:val="22"/>
+          <w:szCs w:val="22"/>
+        </w:rPr>
+        <w:t xml:space="preserve"> </w:t>
+      </w:r>
+      <w:r>
+        <w:rPr>
+          <w:rFonts w:ascii="Arial" w:hAnsi="Arial" w:cs="Arial"/>
+          <w:sz w:val="22"/>
+          <w:szCs w:val="22"/>
+        </w:rPr>
+        <w:t xml:space="preserve">| </w:t>
+      </w:r>
+      <w:r>
+        <w:rPr>
+          <w:rFonts w:ascii="Arial" w:hAnsi="Arial" w:cs="Arial"/>
+          <w:b/>
+          <w:bCs/>
+          <w:sz w:val="22"/>
+          <w:szCs w:val="22"/>
+        </w:rPr>
+        <w:t>GitHub</w:t>
+      </w:r>
+      <w:r>
+        <w:rPr>
+          <w:rFonts w:ascii="Arial" w:hAnsi="Arial" w:cs="Arial"/>
+          <w:b/>
+          <w:bCs/>
+          <w:sz w:val="22"/>
+          <w:szCs w:val="22"/>
+        </w:rPr>
+        <w:t xml:space="preserve">: </w:t>
+      </w:r>
+      <w:hyperlink r:id="rId12" w:history="1">
+        <w:r>
+          <w:rPr>
+            <w:rStyle w:val="Hyperlink"/>
+            <w:rFonts w:ascii="Arial" w:hAnsi="Arial" w:cs="Arial"/>
+            <w:bCs/>
+            <w:color w:val="auto"/>
+            <w:sz w:val="22"/>
+            <w:szCs w:val="22"/>
+          </w:rPr>
+          <w:t>https://bit.ly/3</w:t>
+        </w:r>
+        <w:r>
+          <w:rPr>
+            <w:rStyle w:val="Hyperlink"/>
+            <w:rFonts w:ascii="Arial" w:hAnsi="Arial" w:cs="Arial"/>
+            <w:bCs/>
+            <w:color w:val="auto"/>
+            <w:sz w:val="22"/>
+            <w:szCs w:val="22"/>
+          </w:rPr>
+          <w:t>z</w:t>
+        </w:r>
+        <w:r>
+          <w:rPr>
+            <w:rStyle w:val="Hyperlink"/>
+            <w:rFonts w:ascii="Arial" w:hAnsi="Arial" w:cs="Arial"/>
+            <w:bCs/>
+            <w:color w:val="auto"/>
+            <w:sz w:val="22"/>
+            <w:szCs w:val="22"/>
+          </w:rPr>
+          <w:t>Xw7W1</w:t>
+        </w:r>
+      </w:hyperlink>
+      <w:r>
+        <w:rPr>
+          <w:rFonts w:ascii="Arial" w:hAnsi="Arial" w:cs="Arial"/>
+          <w:b/>
+          <w:bCs/>
+          <w:sz w:val="22"/>
+          <w:szCs w:val="22"/>
+        </w:rPr>
+        <w:t xml:space="preserve"> | Deployed:</w:t>
+      </w:r>
+      <w:hyperlink r:id="rId13" w:history="1">
+        <w:r>
+          <w:rPr>
+            <w:rStyle w:val="Hyperlink"/>
+            <w:rFonts w:ascii="Arial" w:hAnsi="Arial" w:cs="Arial"/>
+            <w:color w:val="auto"/>
+            <w:sz w:val="22"/>
+            <w:szCs w:val="22"/>
+            <w:u w:val="none"/>
+          </w:rPr>
+          <w:t xml:space="preserve"> </w:t>
+        </w:r>
+      </w:hyperlink>
+      <w:r>
+        <w:t xml:space="preserve"> </w:t>
+      </w:r>
+      <w:hyperlink r:id="rId14" w:history="1">
+        <w:r>
+          <w:rPr>
+            <w:rStyle w:val="Hyperlink"/>
+            <w:rFonts w:ascii="Arial" w:hAnsi="Arial" w:cs="Arial"/>
+            <w:color w:val="auto"/>
+            <w:sz w:val="22"/>
+            <w:szCs w:val="22"/>
+          </w:rPr>
+          <w:t>http://</w:t>
+        </w:r>
+        <w:r>
+          <w:rPr>
+            <w:rStyle w:val="Hyperlink"/>
+            <w:rFonts w:ascii="Arial" w:hAnsi="Arial" w:cs="Arial"/>
+            <w:color w:val="auto"/>
+            <w:sz w:val="22"/>
+            <w:szCs w:val="22"/>
+          </w:rPr>
+          <w:t>f</w:t>
+        </w:r>
+        <w:r>
+          <w:rPr>
+            <w:rStyle w:val="Hyperlink"/>
+            <w:rFonts w:ascii="Arial" w:hAnsi="Arial" w:cs="Arial"/>
+            <w:color w:val="auto"/>
+            <w:sz w:val="22"/>
+            <w:szCs w:val="22"/>
+          </w:rPr>
+          <w:t>eedster-twitter.herokuapp.com/</w:t>
+        </w:r>
+      </w:hyperlink>
     </w:p>
     <w:p>
       <w:pPr>
@@ -1547,7 +1578,25 @@
           <w:sz w:val="22"/>
           <w:szCs w:val="22"/>
         </w:rPr>
-        <w:t>A fullstack MVC web app that allows users to create custom feeds of their favorite Twitter content that can be shared, followed and experienced together.</w:t>
+        <w:t xml:space="preserve">A fullstack MVC web app that allows users to create custom feeds of their favorite Twitter content that can be shared, </w:t>
+      </w:r>
+      <w:proofErr w:type="gramStart"/>
+      <w:r>
+        <w:rPr>
+          <w:rFonts w:ascii="Arial" w:hAnsi="Arial" w:cs="Arial"/>
+          <w:sz w:val="22"/>
+          <w:szCs w:val="22"/>
+        </w:rPr>
+        <w:t>followed</w:t>
+      </w:r>
+      <w:proofErr w:type="gramEnd"/>
+      <w:r>
+        <w:rPr>
+          <w:rFonts w:ascii="Arial" w:hAnsi="Arial" w:cs="Arial"/>
+          <w:sz w:val="22"/>
+          <w:szCs w:val="22"/>
+        </w:rPr>
+        <w:t xml:space="preserve"> and experienced together.</w:t>
       </w:r>
     </w:p>
     <w:p>
@@ -1765,7 +1814,7 @@
         </w:rPr>
         <w:t xml:space="preserve">Certified Tactical Agilist: </w:t>
       </w:r>
-      <w:hyperlink r:id="rId13" w:history="1">
+      <w:hyperlink r:id="rId15" w:history="1">
         <w:r>
           <w:rPr>
             <w:rStyle w:val="Hyperlink"/>
@@ -1795,7 +1844,7 @@
         </w:rPr>
         <w:t xml:space="preserve">ServiceNow Certified System Administrator: </w:t>
       </w:r>
-      <w:hyperlink r:id="rId14" w:history="1">
+      <w:hyperlink r:id="rId16" w:history="1">
         <w:r>
           <w:rPr>
             <w:rStyle w:val="Hyperlink"/>
@@ -1847,7 +1896,7 @@
         </w:rPr>
         <w:t xml:space="preserve">: </w:t>
       </w:r>
-      <w:hyperlink r:id="rId15" w:history="1">
+      <w:hyperlink r:id="rId17" w:history="1">
         <w:r>
           <w:rPr>
             <w:rStyle w:val="Hyperlink"/>
@@ -3351,7 +3400,7 @@
     <w:lsdException w:name="Table Web 2" w:semiHidden="1" w:unhideWhenUsed="1"/>
     <w:lsdException w:name="Table Web 3" w:semiHidden="1" w:unhideWhenUsed="1"/>
     <w:lsdException w:name="Balloon Text" w:semiHidden="1" w:unhideWhenUsed="1"/>
-    <w:lsdException w:name="Table Grid" w:semiHidden="1" w:uiPriority="59" w:unhideWhenUsed="1"/>
+    <w:lsdException w:name="Table Grid" w:uiPriority="59"/>
     <w:lsdException w:name="Table Theme" w:semiHidden="1" w:unhideWhenUsed="1"/>
     <w:lsdException w:name="Placeholder Text" w:semiHidden="1"/>
     <w:lsdException w:name="No Spacing" w:uiPriority="1" w:qFormat="1"/>

</xml_diff>